<commit_message>
working on menu overlay
</commit_message>
<xml_diff>
--- a/html css basic notes.docx
+++ b/html css basic notes.docx
@@ -6661,6 +6661,135 @@
       <w:pPr>
         <w:pStyle w:val="ListParagraph"/>
         <w:numPr>
+          <w:ilvl w:val="1"/>
+          <w:numId w:val="2"/>
+        </w:numPr>
+        <w:tabs>
+          <w:tab w:val="left" w:pos="916"/>
+          <w:tab w:val="left" w:pos="1832"/>
+          <w:tab w:val="left" w:pos="2748"/>
+          <w:tab w:val="left" w:pos="3664"/>
+          <w:tab w:val="left" w:pos="4580"/>
+          <w:tab w:val="left" w:pos="5496"/>
+          <w:tab w:val="left" w:pos="6412"/>
+          <w:tab w:val="left" w:pos="7328"/>
+          <w:tab w:val="left" w:pos="8244"/>
+          <w:tab w:val="left" w:pos="9160"/>
+          <w:tab w:val="left" w:pos="10076"/>
+          <w:tab w:val="left" w:pos="10992"/>
+          <w:tab w:val="left" w:pos="11908"/>
+          <w:tab w:val="left" w:pos="12824"/>
+          <w:tab w:val="left" w:pos="13740"/>
+          <w:tab w:val="left" w:pos="14656"/>
+        </w:tabs>
+        <w:spacing w:after="0" w:line="240" w:lineRule="auto"/>
+        <w:rPr>
+          <w:rFonts w:ascii="Verdana" w:eastAsia="Times New Roman" w:hAnsi="Verdana" w:cs="Courier New"/>
+          <w:sz w:val="24"/>
+          <w:szCs w:val="24"/>
+        </w:rPr>
+      </w:pPr>
+      <w:r>
+        <w:rPr>
+          <w:rFonts w:ascii="Verdana" w:hAnsi="Verdana" w:cs="Segoe UI"/>
+          <w:color w:val="1B1B1B"/>
+          <w:sz w:val="24"/>
+          <w:szCs w:val="24"/>
+          <w:shd w:val="clear" w:color="auto" w:fill="FFFFFF"/>
+        </w:rPr>
+        <w:t>Oreientation: landscape or portrait</w:t>
+      </w:r>
+    </w:p>
+    <w:p>
+      <w:pPr>
+        <w:pStyle w:val="ListParagraph"/>
+        <w:numPr>
+          <w:ilvl w:val="1"/>
+          <w:numId w:val="2"/>
+        </w:numPr>
+        <w:tabs>
+          <w:tab w:val="left" w:pos="916"/>
+          <w:tab w:val="left" w:pos="1832"/>
+          <w:tab w:val="left" w:pos="2748"/>
+          <w:tab w:val="left" w:pos="3664"/>
+          <w:tab w:val="left" w:pos="4580"/>
+          <w:tab w:val="left" w:pos="5496"/>
+          <w:tab w:val="left" w:pos="6412"/>
+          <w:tab w:val="left" w:pos="7328"/>
+          <w:tab w:val="left" w:pos="8244"/>
+          <w:tab w:val="left" w:pos="9160"/>
+          <w:tab w:val="left" w:pos="10076"/>
+          <w:tab w:val="left" w:pos="10992"/>
+          <w:tab w:val="left" w:pos="11908"/>
+          <w:tab w:val="left" w:pos="12824"/>
+          <w:tab w:val="left" w:pos="13740"/>
+          <w:tab w:val="left" w:pos="14656"/>
+        </w:tabs>
+        <w:spacing w:after="0" w:line="240" w:lineRule="auto"/>
+        <w:rPr>
+          <w:rFonts w:ascii="Verdana" w:eastAsia="Times New Roman" w:hAnsi="Verdana" w:cs="Courier New"/>
+          <w:sz w:val="24"/>
+          <w:szCs w:val="24"/>
+        </w:rPr>
+      </w:pPr>
+      <w:r>
+        <w:rPr>
+          <w:rFonts w:ascii="Verdana" w:hAnsi="Verdana" w:cs="Segoe UI"/>
+          <w:color w:val="1B1B1B"/>
+          <w:sz w:val="24"/>
+          <w:szCs w:val="24"/>
+          <w:shd w:val="clear" w:color="auto" w:fill="FFFFFF"/>
+        </w:rPr>
+        <w:t>Breakpoints is where the current layout must adjust to properly display content</w:t>
+      </w:r>
+    </w:p>
+    <w:p>
+      <w:pPr>
+        <w:pStyle w:val="ListParagraph"/>
+        <w:numPr>
+          <w:ilvl w:val="2"/>
+          <w:numId w:val="2"/>
+        </w:numPr>
+        <w:tabs>
+          <w:tab w:val="left" w:pos="916"/>
+          <w:tab w:val="left" w:pos="1832"/>
+          <w:tab w:val="left" w:pos="2748"/>
+          <w:tab w:val="left" w:pos="3664"/>
+          <w:tab w:val="left" w:pos="4580"/>
+          <w:tab w:val="left" w:pos="5496"/>
+          <w:tab w:val="left" w:pos="6412"/>
+          <w:tab w:val="left" w:pos="7328"/>
+          <w:tab w:val="left" w:pos="8244"/>
+          <w:tab w:val="left" w:pos="9160"/>
+          <w:tab w:val="left" w:pos="10076"/>
+          <w:tab w:val="left" w:pos="10992"/>
+          <w:tab w:val="left" w:pos="11908"/>
+          <w:tab w:val="left" w:pos="12824"/>
+          <w:tab w:val="left" w:pos="13740"/>
+          <w:tab w:val="left" w:pos="14656"/>
+        </w:tabs>
+        <w:spacing w:after="0" w:line="240" w:lineRule="auto"/>
+        <w:rPr>
+          <w:rFonts w:ascii="Verdana" w:eastAsia="Times New Roman" w:hAnsi="Verdana" w:cs="Courier New"/>
+          <w:sz w:val="24"/>
+          <w:szCs w:val="24"/>
+        </w:rPr>
+      </w:pPr>
+      <w:r>
+        <w:rPr>
+          <w:rFonts w:ascii="Verdana" w:hAnsi="Verdana" w:cs="Segoe UI"/>
+          <w:color w:val="1B1B1B"/>
+          <w:sz w:val="24"/>
+          <w:szCs w:val="24"/>
+          <w:shd w:val="clear" w:color="auto" w:fill="FFFFFF"/>
+        </w:rPr>
+        <w:t>Threshold where the layout should change</w:t>
+      </w:r>
+    </w:p>
+    <w:p>
+      <w:pPr>
+        <w:pStyle w:val="ListParagraph"/>
+        <w:numPr>
           <w:ilvl w:val="0"/>
           <w:numId w:val="2"/>
         </w:numPr>
@@ -7862,6 +7991,7 @@
           <w:sz w:val="24"/>
           <w:szCs w:val="24"/>
         </w:rPr>
+        <w:lastRenderedPageBreak/>
         <w:t>positive numbers move the shadow to the right, negative to the left</w:t>
       </w:r>
     </w:p>
@@ -10029,6 +10159,465 @@
     </w:p>
     <w:p>
       <w:pPr>
+        <w:pStyle w:val="ListParagraph"/>
+        <w:numPr>
+          <w:ilvl w:val="0"/>
+          <w:numId w:val="6"/>
+        </w:numPr>
+        <w:tabs>
+          <w:tab w:val="left" w:pos="916"/>
+          <w:tab w:val="left" w:pos="1832"/>
+          <w:tab w:val="left" w:pos="2748"/>
+          <w:tab w:val="left" w:pos="3664"/>
+          <w:tab w:val="left" w:pos="4580"/>
+          <w:tab w:val="left" w:pos="5496"/>
+          <w:tab w:val="left" w:pos="6412"/>
+          <w:tab w:val="left" w:pos="7328"/>
+          <w:tab w:val="left" w:pos="8244"/>
+          <w:tab w:val="left" w:pos="9160"/>
+          <w:tab w:val="left" w:pos="10076"/>
+          <w:tab w:val="left" w:pos="10992"/>
+          <w:tab w:val="left" w:pos="11908"/>
+          <w:tab w:val="left" w:pos="12824"/>
+          <w:tab w:val="left" w:pos="13740"/>
+          <w:tab w:val="left" w:pos="14656"/>
+        </w:tabs>
+        <w:spacing w:after="0" w:line="240" w:lineRule="auto"/>
+        <w:rPr>
+          <w:rFonts w:ascii="Verdana" w:eastAsia="Times New Roman" w:hAnsi="Verdana" w:cs="Courier New"/>
+          <w:sz w:val="24"/>
+          <w:szCs w:val="24"/>
+        </w:rPr>
+      </w:pPr>
+      <w:r>
+        <w:rPr>
+          <w:rFonts w:ascii="Verdana" w:eastAsia="Times New Roman" w:hAnsi="Verdana" w:cs="Courier New"/>
+          <w:sz w:val="24"/>
+          <w:szCs w:val="24"/>
+        </w:rPr>
+        <w:t>Adding a wrapper centers the body of a website</w:t>
+      </w:r>
+      <w:r>
+        <w:rPr>
+          <w:rFonts w:ascii="Verdana" w:eastAsia="Times New Roman" w:hAnsi="Verdana" w:cs="Courier New"/>
+          <w:sz w:val="24"/>
+          <w:szCs w:val="24"/>
+        </w:rPr>
+        <w:t>, it can be common to have more than one wrapper</w:t>
+      </w:r>
+    </w:p>
+    <w:p>
+      <w:pPr>
+        <w:pStyle w:val="ListParagraph"/>
+        <w:numPr>
+          <w:ilvl w:val="1"/>
+          <w:numId w:val="6"/>
+        </w:numPr>
+        <w:tabs>
+          <w:tab w:val="left" w:pos="916"/>
+          <w:tab w:val="left" w:pos="1832"/>
+          <w:tab w:val="left" w:pos="2748"/>
+          <w:tab w:val="left" w:pos="3664"/>
+          <w:tab w:val="left" w:pos="4580"/>
+          <w:tab w:val="left" w:pos="5496"/>
+          <w:tab w:val="left" w:pos="6412"/>
+          <w:tab w:val="left" w:pos="7328"/>
+          <w:tab w:val="left" w:pos="8244"/>
+          <w:tab w:val="left" w:pos="9160"/>
+          <w:tab w:val="left" w:pos="10076"/>
+          <w:tab w:val="left" w:pos="10992"/>
+          <w:tab w:val="left" w:pos="11908"/>
+          <w:tab w:val="left" w:pos="12824"/>
+          <w:tab w:val="left" w:pos="13740"/>
+          <w:tab w:val="left" w:pos="14656"/>
+        </w:tabs>
+        <w:spacing w:after="0" w:line="240" w:lineRule="auto"/>
+        <w:rPr>
+          <w:rFonts w:ascii="Verdana" w:eastAsia="Times New Roman" w:hAnsi="Verdana" w:cs="Courier New"/>
+          <w:sz w:val="24"/>
+          <w:szCs w:val="24"/>
+        </w:rPr>
+      </w:pPr>
+      <w:r>
+        <w:rPr>
+          <w:rFonts w:ascii="Verdana" w:eastAsia="Times New Roman" w:hAnsi="Verdana" w:cs="Courier New"/>
+          <w:sz w:val="24"/>
+          <w:szCs w:val="24"/>
+        </w:rPr>
+        <w:t>Width: 70%;</w:t>
+      </w:r>
+    </w:p>
+    <w:p>
+      <w:pPr>
+        <w:pStyle w:val="ListParagraph"/>
+        <w:numPr>
+          <w:ilvl w:val="1"/>
+          <w:numId w:val="6"/>
+        </w:numPr>
+        <w:tabs>
+          <w:tab w:val="left" w:pos="916"/>
+          <w:tab w:val="left" w:pos="1832"/>
+          <w:tab w:val="left" w:pos="2748"/>
+          <w:tab w:val="left" w:pos="3664"/>
+          <w:tab w:val="left" w:pos="4580"/>
+          <w:tab w:val="left" w:pos="5496"/>
+          <w:tab w:val="left" w:pos="6412"/>
+          <w:tab w:val="left" w:pos="7328"/>
+          <w:tab w:val="left" w:pos="8244"/>
+          <w:tab w:val="left" w:pos="9160"/>
+          <w:tab w:val="left" w:pos="10076"/>
+          <w:tab w:val="left" w:pos="10992"/>
+          <w:tab w:val="left" w:pos="11908"/>
+          <w:tab w:val="left" w:pos="12824"/>
+          <w:tab w:val="left" w:pos="13740"/>
+          <w:tab w:val="left" w:pos="14656"/>
+        </w:tabs>
+        <w:spacing w:after="0" w:line="240" w:lineRule="auto"/>
+        <w:rPr>
+          <w:rFonts w:ascii="Verdana" w:eastAsia="Times New Roman" w:hAnsi="Verdana" w:cs="Courier New"/>
+          <w:sz w:val="24"/>
+          <w:szCs w:val="24"/>
+        </w:rPr>
+      </w:pPr>
+      <w:r>
+        <w:rPr>
+          <w:rFonts w:ascii="Verdana" w:eastAsia="Times New Roman" w:hAnsi="Verdana" w:cs="Courier New"/>
+          <w:sz w:val="24"/>
+          <w:szCs w:val="24"/>
+        </w:rPr>
+        <w:t>Margin: 0 auto;</w:t>
+      </w:r>
+    </w:p>
+    <w:p>
+      <w:pPr>
+        <w:pStyle w:val="ListParagraph"/>
+        <w:numPr>
+          <w:ilvl w:val="0"/>
+          <w:numId w:val="6"/>
+        </w:numPr>
+        <w:tabs>
+          <w:tab w:val="left" w:pos="916"/>
+          <w:tab w:val="left" w:pos="1832"/>
+          <w:tab w:val="left" w:pos="2748"/>
+          <w:tab w:val="left" w:pos="3664"/>
+          <w:tab w:val="left" w:pos="4580"/>
+          <w:tab w:val="left" w:pos="5496"/>
+          <w:tab w:val="left" w:pos="6412"/>
+          <w:tab w:val="left" w:pos="7328"/>
+          <w:tab w:val="left" w:pos="8244"/>
+          <w:tab w:val="left" w:pos="9160"/>
+          <w:tab w:val="left" w:pos="10076"/>
+          <w:tab w:val="left" w:pos="10992"/>
+          <w:tab w:val="left" w:pos="11908"/>
+          <w:tab w:val="left" w:pos="12824"/>
+          <w:tab w:val="left" w:pos="13740"/>
+          <w:tab w:val="left" w:pos="14656"/>
+        </w:tabs>
+        <w:spacing w:after="0" w:line="240" w:lineRule="auto"/>
+        <w:rPr>
+          <w:rFonts w:ascii="Verdana" w:eastAsia="Times New Roman" w:hAnsi="Verdana" w:cs="Courier New"/>
+          <w:sz w:val="24"/>
+          <w:szCs w:val="24"/>
+        </w:rPr>
+      </w:pPr>
+      <w:r>
+        <w:rPr>
+          <w:rFonts w:ascii="Verdana" w:eastAsia="Times New Roman" w:hAnsi="Verdana" w:cs="Courier New"/>
+          <w:sz w:val="24"/>
+          <w:szCs w:val="24"/>
+        </w:rPr>
+        <w:t>Vertical margins only collapse when there is no border, padding or content area to interrupt two touching margins</w:t>
+      </w:r>
+    </w:p>
+    <w:p>
+      <w:pPr>
+        <w:pStyle w:val="ListParagraph"/>
+        <w:numPr>
+          <w:ilvl w:val="0"/>
+          <w:numId w:val="6"/>
+        </w:numPr>
+        <w:tabs>
+          <w:tab w:val="left" w:pos="916"/>
+          <w:tab w:val="left" w:pos="1832"/>
+          <w:tab w:val="left" w:pos="2748"/>
+          <w:tab w:val="left" w:pos="3664"/>
+          <w:tab w:val="left" w:pos="4580"/>
+          <w:tab w:val="left" w:pos="5496"/>
+          <w:tab w:val="left" w:pos="6412"/>
+          <w:tab w:val="left" w:pos="7328"/>
+          <w:tab w:val="left" w:pos="8244"/>
+          <w:tab w:val="left" w:pos="9160"/>
+          <w:tab w:val="left" w:pos="10076"/>
+          <w:tab w:val="left" w:pos="10992"/>
+          <w:tab w:val="left" w:pos="11908"/>
+          <w:tab w:val="left" w:pos="12824"/>
+          <w:tab w:val="left" w:pos="13740"/>
+          <w:tab w:val="left" w:pos="14656"/>
+        </w:tabs>
+        <w:spacing w:after="0" w:line="240" w:lineRule="auto"/>
+        <w:rPr>
+          <w:rFonts w:ascii="Verdana" w:eastAsia="Times New Roman" w:hAnsi="Verdana" w:cs="Courier New"/>
+          <w:sz w:val="24"/>
+          <w:szCs w:val="24"/>
+        </w:rPr>
+      </w:pPr>
+      <w:r>
+        <w:rPr>
+          <w:rFonts w:ascii="Verdana" w:eastAsia="Times New Roman" w:hAnsi="Verdana" w:cs="Courier New"/>
+          <w:sz w:val="24"/>
+          <w:szCs w:val="24"/>
+        </w:rPr>
+        <w:t>A CSS reset removes all vrowswer inconsistencies to ensure that your layout displays as consistent as possible across all browsers.</w:t>
+      </w:r>
+    </w:p>
+    <w:p>
+      <w:pPr>
+        <w:tabs>
+          <w:tab w:val="left" w:pos="916"/>
+          <w:tab w:val="left" w:pos="1832"/>
+          <w:tab w:val="left" w:pos="2748"/>
+          <w:tab w:val="left" w:pos="3664"/>
+          <w:tab w:val="left" w:pos="4580"/>
+          <w:tab w:val="left" w:pos="5496"/>
+          <w:tab w:val="left" w:pos="6412"/>
+          <w:tab w:val="left" w:pos="7328"/>
+          <w:tab w:val="left" w:pos="8244"/>
+          <w:tab w:val="left" w:pos="9160"/>
+          <w:tab w:val="left" w:pos="10076"/>
+          <w:tab w:val="left" w:pos="10992"/>
+          <w:tab w:val="left" w:pos="11908"/>
+          <w:tab w:val="left" w:pos="12824"/>
+          <w:tab w:val="left" w:pos="13740"/>
+          <w:tab w:val="left" w:pos="14656"/>
+        </w:tabs>
+        <w:spacing w:after="0" w:line="240" w:lineRule="auto"/>
+        <w:rPr>
+          <w:rFonts w:ascii="Verdana" w:eastAsia="Times New Roman" w:hAnsi="Verdana" w:cs="Courier New"/>
+          <w:sz w:val="24"/>
+          <w:szCs w:val="24"/>
+        </w:rPr>
+      </w:pPr>
+    </w:p>
+    <w:p>
+      <w:pPr>
+        <w:pStyle w:val="ListParagraph"/>
+        <w:numPr>
+          <w:ilvl w:val="0"/>
+          <w:numId w:val="6"/>
+        </w:numPr>
+        <w:tabs>
+          <w:tab w:val="left" w:pos="916"/>
+          <w:tab w:val="left" w:pos="1832"/>
+          <w:tab w:val="left" w:pos="2748"/>
+          <w:tab w:val="left" w:pos="3664"/>
+          <w:tab w:val="left" w:pos="4580"/>
+          <w:tab w:val="left" w:pos="5496"/>
+          <w:tab w:val="left" w:pos="6412"/>
+          <w:tab w:val="left" w:pos="7328"/>
+          <w:tab w:val="left" w:pos="8244"/>
+          <w:tab w:val="left" w:pos="9160"/>
+          <w:tab w:val="left" w:pos="10076"/>
+          <w:tab w:val="left" w:pos="10992"/>
+          <w:tab w:val="left" w:pos="11908"/>
+          <w:tab w:val="left" w:pos="12824"/>
+          <w:tab w:val="left" w:pos="13740"/>
+          <w:tab w:val="left" w:pos="14656"/>
+        </w:tabs>
+        <w:spacing w:after="0" w:line="240" w:lineRule="auto"/>
+        <w:rPr>
+          <w:rFonts w:ascii="Verdana" w:eastAsia="Times New Roman" w:hAnsi="Verdana" w:cs="Courier New"/>
+          <w:sz w:val="24"/>
+          <w:szCs w:val="24"/>
+        </w:rPr>
+      </w:pPr>
+      <w:r>
+        <w:rPr>
+          <w:rFonts w:ascii="Verdana" w:eastAsia="Times New Roman" w:hAnsi="Verdana" w:cs="Courier New"/>
+          <w:sz w:val="24"/>
+          <w:szCs w:val="24"/>
+        </w:rPr>
+        <w:t>Responsive web design:</w:t>
+      </w:r>
+    </w:p>
+    <w:p>
+      <w:pPr>
+        <w:pStyle w:val="ListParagraph"/>
+        <w:numPr>
+          <w:ilvl w:val="1"/>
+          <w:numId w:val="6"/>
+        </w:numPr>
+        <w:tabs>
+          <w:tab w:val="left" w:pos="916"/>
+          <w:tab w:val="left" w:pos="1832"/>
+          <w:tab w:val="left" w:pos="2748"/>
+          <w:tab w:val="left" w:pos="3664"/>
+          <w:tab w:val="left" w:pos="4580"/>
+          <w:tab w:val="left" w:pos="5496"/>
+          <w:tab w:val="left" w:pos="6412"/>
+          <w:tab w:val="left" w:pos="7328"/>
+          <w:tab w:val="left" w:pos="8244"/>
+          <w:tab w:val="left" w:pos="9160"/>
+          <w:tab w:val="left" w:pos="10076"/>
+          <w:tab w:val="left" w:pos="10992"/>
+          <w:tab w:val="left" w:pos="11908"/>
+          <w:tab w:val="left" w:pos="12824"/>
+          <w:tab w:val="left" w:pos="13740"/>
+          <w:tab w:val="left" w:pos="14656"/>
+        </w:tabs>
+        <w:spacing w:after="0" w:line="240" w:lineRule="auto"/>
+        <w:rPr>
+          <w:rFonts w:ascii="Verdana" w:eastAsia="Times New Roman" w:hAnsi="Verdana" w:cs="Courier New"/>
+          <w:sz w:val="24"/>
+          <w:szCs w:val="24"/>
+        </w:rPr>
+      </w:pPr>
+      <w:r>
+        <w:rPr>
+          <w:rFonts w:ascii="Verdana" w:hAnsi="Verdana"/>
+          <w:sz w:val="24"/>
+          <w:szCs w:val="24"/>
+          <w:shd w:val="clear" w:color="auto" w:fill="FFFFFF"/>
+        </w:rPr>
+        <w:t>c</w:t>
+      </w:r>
+      <w:r>
+        <w:rPr>
+          <w:rFonts w:ascii="Verdana" w:hAnsi="Verdana"/>
+          <w:sz w:val="24"/>
+          <w:szCs w:val="24"/>
+          <w:shd w:val="clear" w:color="auto" w:fill="FFFFFF"/>
+        </w:rPr>
+        <w:t>ollection of techniques for building websites that work on multiple screen sizes. The scope of responsive design sometimes also includes websites that work at different pixel densities, such as traditional screens or high DPI screens.</w:t>
+      </w:r>
+    </w:p>
+    <w:p>
+      <w:pPr>
+        <w:pStyle w:val="ListParagraph"/>
+        <w:numPr>
+          <w:ilvl w:val="1"/>
+          <w:numId w:val="6"/>
+        </w:numPr>
+        <w:tabs>
+          <w:tab w:val="left" w:pos="916"/>
+          <w:tab w:val="left" w:pos="1832"/>
+          <w:tab w:val="left" w:pos="2748"/>
+          <w:tab w:val="left" w:pos="3664"/>
+          <w:tab w:val="left" w:pos="4580"/>
+          <w:tab w:val="left" w:pos="5496"/>
+          <w:tab w:val="left" w:pos="6412"/>
+          <w:tab w:val="left" w:pos="7328"/>
+          <w:tab w:val="left" w:pos="8244"/>
+          <w:tab w:val="left" w:pos="9160"/>
+          <w:tab w:val="left" w:pos="10076"/>
+          <w:tab w:val="left" w:pos="10992"/>
+          <w:tab w:val="left" w:pos="11908"/>
+          <w:tab w:val="left" w:pos="12824"/>
+          <w:tab w:val="left" w:pos="13740"/>
+          <w:tab w:val="left" w:pos="14656"/>
+        </w:tabs>
+        <w:spacing w:after="0" w:line="240" w:lineRule="auto"/>
+        <w:rPr>
+          <w:rFonts w:ascii="Verdana" w:eastAsia="Times New Roman" w:hAnsi="Verdana" w:cs="Courier New"/>
+          <w:sz w:val="24"/>
+          <w:szCs w:val="24"/>
+        </w:rPr>
+      </w:pPr>
+      <w:r>
+        <w:rPr>
+          <w:rFonts w:ascii="Verdana" w:hAnsi="Verdana"/>
+          <w:sz w:val="24"/>
+          <w:szCs w:val="24"/>
+          <w:shd w:val="clear" w:color="auto" w:fill="FFFFFF"/>
+        </w:rPr>
+        <w:t>Responsive design consists of fluid grids, fluid images and media queries</w:t>
+      </w:r>
+    </w:p>
+    <w:p>
+      <w:pPr>
+        <w:pStyle w:val="ListParagraph"/>
+        <w:numPr>
+          <w:ilvl w:val="1"/>
+          <w:numId w:val="6"/>
+        </w:numPr>
+        <w:tabs>
+          <w:tab w:val="left" w:pos="916"/>
+          <w:tab w:val="left" w:pos="1832"/>
+          <w:tab w:val="left" w:pos="2748"/>
+          <w:tab w:val="left" w:pos="3664"/>
+          <w:tab w:val="left" w:pos="4580"/>
+          <w:tab w:val="left" w:pos="5496"/>
+          <w:tab w:val="left" w:pos="6412"/>
+          <w:tab w:val="left" w:pos="7328"/>
+          <w:tab w:val="left" w:pos="8244"/>
+          <w:tab w:val="left" w:pos="9160"/>
+          <w:tab w:val="left" w:pos="10076"/>
+          <w:tab w:val="left" w:pos="10992"/>
+          <w:tab w:val="left" w:pos="11908"/>
+          <w:tab w:val="left" w:pos="12824"/>
+          <w:tab w:val="left" w:pos="13740"/>
+          <w:tab w:val="left" w:pos="14656"/>
+        </w:tabs>
+        <w:spacing w:after="0" w:line="240" w:lineRule="auto"/>
+        <w:rPr>
+          <w:rFonts w:ascii="Verdana" w:eastAsia="Times New Roman" w:hAnsi="Verdana" w:cs="Courier New"/>
+          <w:sz w:val="24"/>
+          <w:szCs w:val="24"/>
+        </w:rPr>
+      </w:pPr>
+      <w:r>
+        <w:rPr>
+          <w:rFonts w:ascii="Verdana" w:hAnsi="Verdana"/>
+          <w:sz w:val="24"/>
+          <w:szCs w:val="24"/>
+          <w:shd w:val="clear" w:color="auto" w:fill="FFFFFF"/>
+        </w:rPr>
+        <w:t>Maintaining multiple versions of the same website is not a sustainable strategy</w:t>
+      </w:r>
+    </w:p>
+    <w:p>
+      <w:pPr>
+        <w:pStyle w:val="ListParagraph"/>
+        <w:numPr>
+          <w:ilvl w:val="1"/>
+          <w:numId w:val="6"/>
+        </w:numPr>
+        <w:tabs>
+          <w:tab w:val="left" w:pos="916"/>
+          <w:tab w:val="left" w:pos="1832"/>
+          <w:tab w:val="left" w:pos="2748"/>
+          <w:tab w:val="left" w:pos="3664"/>
+          <w:tab w:val="left" w:pos="4580"/>
+          <w:tab w:val="left" w:pos="5496"/>
+          <w:tab w:val="left" w:pos="6412"/>
+          <w:tab w:val="left" w:pos="7328"/>
+          <w:tab w:val="left" w:pos="8244"/>
+          <w:tab w:val="left" w:pos="9160"/>
+          <w:tab w:val="left" w:pos="10076"/>
+          <w:tab w:val="left" w:pos="10992"/>
+          <w:tab w:val="left" w:pos="11908"/>
+          <w:tab w:val="left" w:pos="12824"/>
+          <w:tab w:val="left" w:pos="13740"/>
+          <w:tab w:val="left" w:pos="14656"/>
+        </w:tabs>
+        <w:spacing w:after="0" w:line="240" w:lineRule="auto"/>
+        <w:rPr>
+          <w:rFonts w:ascii="Verdana" w:eastAsia="Times New Roman" w:hAnsi="Verdana" w:cs="Courier New"/>
+          <w:sz w:val="24"/>
+          <w:szCs w:val="24"/>
+        </w:rPr>
+      </w:pPr>
+      <w:r>
+        <w:rPr>
+          <w:rFonts w:ascii="Verdana" w:hAnsi="Verdana"/>
+          <w:sz w:val="24"/>
+          <w:szCs w:val="24"/>
+          <w:shd w:val="clear" w:color="auto" w:fill="FFFFFF"/>
+        </w:rPr>
+        <w:t>Relative units: percentages or ems</w:t>
+      </w:r>
+    </w:p>
+    <w:p>
+      <w:pPr>
         <w:rPr>
           <w:rFonts w:ascii="Verdana" w:hAnsi="Verdana"/>
           <w:b/>
@@ -10158,6 +10747,7 @@
           <w:sz w:val="24"/>
           <w:szCs w:val="24"/>
         </w:rPr>
+        <w:lastRenderedPageBreak/>
         <w:t>flex-direction:row-reverse;</w:t>
       </w:r>
     </w:p>
@@ -10853,7 +11443,7 @@
   <w:abstractNum w:abstractNumId="4" w15:restartNumberingAfterBreak="0">
     <w:nsid w:val="6C1C332B"/>
     <w:multiLevelType w:val="hybridMultilevel"/>
-    <w:tmpl w:val="50926FDC"/>
+    <w:tmpl w:val="C9126934"/>
     <w:lvl w:ilvl="0" w:tplc="04090005">
       <w:start w:val="1"/>
       <w:numFmt w:val="bullet"/>

</xml_diff>